<commit_message>
end of year DUMP
</commit_message>
<xml_diff>
--- a/Documentation/Calculations/Electrical calculations.docx
+++ b/Documentation/Calculations/Electrical calculations.docx
@@ -1,6 +1,6 @@
 
 <file path=word/document.xml><?xml version="1.0" encoding="utf-8"?>
-<w:document xmlns:wpc="http://schemas.microsoft.com/office/word/2010/wordprocessingCanvas" xmlns:cx="http://schemas.microsoft.com/office/drawing/2014/chartex" xmlns:cx1="http://schemas.microsoft.com/office/drawing/2015/9/8/chartex" xmlns:cx2="http://schemas.microsoft.com/office/drawing/2015/10/21/chartex" xmlns:cx3="http://schemas.microsoft.com/office/drawing/2016/5/9/chartex" xmlns:cx4="http://schemas.microsoft.com/office/drawing/2016/5/10/chartex" xmlns:cx5="http://schemas.microsoft.com/office/drawing/2016/5/11/chartex" xmlns:cx6="http://schemas.microsoft.com/office/drawing/2016/5/12/chartex" xmlns:cx7="http://schemas.microsoft.com/office/drawing/2016/5/13/chartex" xmlns:cx8="http://schemas.microsoft.com/office/drawing/2016/5/14/chartex" xmlns:mc="http://schemas.openxmlformats.org/markup-compatibility/2006" xmlns:aink="http://schemas.microsoft.com/office/drawing/2016/ink" xmlns:am3d="http://schemas.microsoft.com/office/drawing/2017/model3d" xmlns:o="urn:schemas-microsoft-com:office:office" xmlns:oel="http://schemas.microsoft.com/office/2019/extlst" xmlns:r="http://schemas.openxmlformats.org/officeDocument/2006/relationships" xmlns:m="http://schemas.openxmlformats.org/officeDocument/2006/math" xmlns:v="urn:schemas-microsoft-com:vml" xmlns:wp14="http://schemas.microsoft.com/office/word/2010/wordprocessingDrawing" xmlns:wp="http://schemas.openxmlformats.org/drawingml/2006/wordprocessingDrawing" xmlns:w10="urn:schemas-microsoft-com:office:word" xmlns:w="http://schemas.openxmlformats.org/wordprocessingml/2006/main" xmlns:w14="http://schemas.microsoft.com/office/word/2010/wordml" xmlns:w15="http://schemas.microsoft.com/office/word/2012/wordml" xmlns:w16cex="http://schemas.microsoft.com/office/word/2018/wordml/cex" xmlns:w16cid="http://schemas.microsoft.com/office/word/2016/wordml/cid" xmlns:w16="http://schemas.microsoft.com/office/word/2018/wordml" xmlns:w16sdtdh="http://schemas.microsoft.com/office/word/2020/wordml/sdtdatahash" xmlns:w16se="http://schemas.microsoft.com/office/word/2015/wordml/symex" xmlns:wpg="http://schemas.microsoft.com/office/word/2010/wordprocessingGroup" xmlns:wpi="http://schemas.microsoft.com/office/word/2010/wordprocessingInk" xmlns:wne="http://schemas.microsoft.com/office/word/2006/wordml" xmlns:wps="http://schemas.microsoft.com/office/word/2010/wordprocessingShape" mc:Ignorable="w14 w15 w16se w16cid w16 w16cex w16sdtdh wp14">
+<w:document xmlns:wpc="http://schemas.microsoft.com/office/word/2010/wordprocessingCanvas" xmlns:cx="http://schemas.microsoft.com/office/drawing/2014/chartex" xmlns:cx1="http://schemas.microsoft.com/office/drawing/2015/9/8/chartex" xmlns:cx2="http://schemas.microsoft.com/office/drawing/2015/10/21/chartex" xmlns:cx3="http://schemas.microsoft.com/office/drawing/2016/5/9/chartex" xmlns:cx4="http://schemas.microsoft.com/office/drawing/2016/5/10/chartex" xmlns:cx5="http://schemas.microsoft.com/office/drawing/2016/5/11/chartex" xmlns:cx6="http://schemas.microsoft.com/office/drawing/2016/5/12/chartex" xmlns:cx7="http://schemas.microsoft.com/office/drawing/2016/5/13/chartex" xmlns:cx8="http://schemas.microsoft.com/office/drawing/2016/5/14/chartex" xmlns:mc="http://schemas.openxmlformats.org/markup-compatibility/2006" xmlns:aink="http://schemas.microsoft.com/office/drawing/2016/ink" xmlns:am3d="http://schemas.microsoft.com/office/drawing/2017/model3d" xmlns:o="urn:schemas-microsoft-com:office:office" xmlns:oel="http://schemas.microsoft.com/office/2019/extlst" xmlns:r="http://schemas.openxmlformats.org/officeDocument/2006/relationships" xmlns:m="http://schemas.openxmlformats.org/officeDocument/2006/math" xmlns:v="urn:schemas-microsoft-com:vml" xmlns:wp14="http://schemas.microsoft.com/office/word/2010/wordprocessingDrawing" xmlns:wp="http://schemas.openxmlformats.org/drawingml/2006/wordprocessingDrawing" xmlns:w10="urn:schemas-microsoft-com:office:word" xmlns:w="http://schemas.openxmlformats.org/wordprocessingml/2006/main" xmlns:w14="http://schemas.microsoft.com/office/word/2010/wordml" xmlns:w15="http://schemas.microsoft.com/office/word/2012/wordml" xmlns:w16cex="http://schemas.microsoft.com/office/word/2018/wordml/cex" xmlns:w16cid="http://schemas.microsoft.com/office/word/2016/wordml/cid" xmlns:w16="http://schemas.microsoft.com/office/word/2018/wordml" xmlns:w16du="http://schemas.microsoft.com/office/word/2023/wordml/word16du" xmlns:w16sdtdh="http://schemas.microsoft.com/office/word/2020/wordml/sdtdatahash" xmlns:w16se="http://schemas.microsoft.com/office/word/2015/wordml/symex" xmlns:wpg="http://schemas.microsoft.com/office/word/2010/wordprocessingGroup" xmlns:wpi="http://schemas.microsoft.com/office/word/2010/wordprocessingInk" xmlns:wne="http://schemas.microsoft.com/office/word/2006/wordml" xmlns:wps="http://schemas.microsoft.com/office/word/2010/wordprocessingShape" mc:Ignorable="w14 w15 w16se w16cid w16 w16cex w16sdtdh wp14">
   <w:body>
     <w:p>
       <w:pPr>
@@ -75,19 +75,7 @@
             <w:rPr>
               <w:rFonts w:ascii="Cambria Math" w:hAnsi="Cambria Math"/>
             </w:rPr>
-            <m:t>*Cell Capacity</m:t>
-          </m:r>
-          <m:r>
-            <w:rPr>
-              <w:rFonts w:ascii="Cambria Math" w:hAnsi="Cambria Math"/>
-            </w:rPr>
-            <m:t>(Inom in AH)</m:t>
-          </m:r>
-          <m:r>
-            <w:rPr>
-              <w:rFonts w:ascii="Cambria Math" w:hAnsi="Cambria Math"/>
-            </w:rPr>
-            <m:t>*80%</m:t>
+            <m:t>*Cell Capacity(Inom in AH)*80%</m:t>
           </m:r>
         </m:oMath>
       </m:oMathPara>
@@ -135,13 +123,7 @@
             <w:rPr>
               <w:rFonts w:ascii="Cambria Math" w:hAnsi="Cambria Math"/>
             </w:rPr>
-            <m:t>Energy</m:t>
-          </m:r>
-          <m:r>
-            <w:rPr>
-              <w:rFonts w:ascii="Cambria Math" w:hAnsi="Cambria Math"/>
-            </w:rPr>
-            <m:t xml:space="preserve"> </m:t>
+            <m:t xml:space="preserve">Energy </m:t>
           </m:r>
           <m:d>
             <m:dPr>
@@ -165,19 +147,7 @@
             <w:rPr>
               <w:rFonts w:ascii="Cambria Math" w:hAnsi="Cambria Math"/>
             </w:rPr>
-            <m:t>= Number of Cells</m:t>
-          </m:r>
-          <m:r>
-            <w:rPr>
-              <w:rFonts w:ascii="Cambria Math" w:hAnsi="Cambria Math"/>
-            </w:rPr>
-            <m:t xml:space="preserve"> in segment </m:t>
-          </m:r>
-          <m:r>
-            <w:rPr>
-              <w:rFonts w:ascii="Cambria Math" w:hAnsi="Cambria Math"/>
-            </w:rPr>
-            <m:t xml:space="preserve"> x Vnom x Cell Capacity (Inom in AH) x 0.0036.</m:t>
+            <m:t>= Number of Cells in segment  x Vnom x Cell Capacity (Inom in AH) x 0.0036.</m:t>
           </m:r>
         </m:oMath>
       </m:oMathPara>
@@ -196,59 +166,43 @@
               <w:rFonts w:ascii="Cambria Math" w:hAnsi="Cambria Math"/>
               <w:vertAlign w:val="subscript"/>
             </w:rPr>
-            <m:t>1</m:t>
-          </m:r>
-          <m:r>
-            <w:rPr>
-              <w:rFonts w:ascii="Cambria Math" w:hAnsi="Cambria Math"/>
-              <w:vertAlign w:val="subscript"/>
-            </w:rPr>
-            <m:t>8.</m:t>
-          </m:r>
-          <m:r>
-            <w:rPr>
-              <w:rFonts w:ascii="Cambria Math" w:hAnsi="Cambria Math"/>
-              <w:vertAlign w:val="subscript"/>
-            </w:rPr>
-            <m:t>66</m:t>
-          </m:r>
-          <m:r>
-            <w:rPr>
-              <w:rFonts w:ascii="Cambria Math" w:hAnsi="Cambria Math"/>
-              <w:vertAlign w:val="subscript"/>
-            </w:rPr>
-            <m:t>MJ</m:t>
-          </m:r>
-          <m:r>
-            <w:rPr>
-              <w:rFonts w:ascii="Cambria Math" w:hAnsi="Cambria Math"/>
-              <w:vertAlign w:val="subscript"/>
-            </w:rPr>
-            <m:t>=</m:t>
-          </m:r>
-          <m:r>
-            <w:rPr>
-              <w:rFonts w:ascii="Cambria Math" w:hAnsi="Cambria Math"/>
-              <w:vertAlign w:val="subscript"/>
-            </w:rPr>
-            <m:t>256</m:t>
-          </m:r>
-          <m:r>
-            <w:rPr>
-              <w:rFonts w:ascii="Cambria Math" w:hAnsi="Cambria Math"/>
-              <w:vertAlign w:val="subscript"/>
-            </w:rPr>
-            <m:t>*3.6v*2.5A*0.</m:t>
-          </m:r>
-          <m:r>
-            <w:rPr>
-              <w:rFonts w:ascii="Cambria Math" w:hAnsi="Cambria Math"/>
-              <w:vertAlign w:val="subscript"/>
-            </w:rPr>
-            <m:t>0036</m:t>
+            <m:t>18.66MJ=256*3.6v*2.5A*0.0036</m:t>
           </m:r>
         </m:oMath>
       </m:oMathPara>
+    </w:p>
+    <w:p>
+      <w:pPr>
+        <w:rPr>
+          <w:rFonts w:eastAsiaTheme="minorEastAsia"/>
+          <w:vertAlign w:val="subscript"/>
+        </w:rPr>
+      </w:pPr>
+    </w:p>
+    <w:p>
+      <w:pPr>
+        <w:rPr>
+          <w:rFonts w:eastAsiaTheme="minorEastAsia"/>
+          <w:vertAlign w:val="subscript"/>
+        </w:rPr>
+      </w:pPr>
+      <w:proofErr w:type="gramStart"/>
+      <w:r>
+        <w:rPr>
+          <w:rFonts w:eastAsiaTheme="minorEastAsia"/>
+          <w:vertAlign w:val="subscript"/>
+        </w:rPr>
+        <w:t>PRE CHARGE</w:t>
+      </w:r>
+      <w:proofErr w:type="gramEnd"/>
+    </w:p>
+    <w:p>
+      <w:pPr>
+        <w:rPr>
+          <w:rFonts w:eastAsiaTheme="minorEastAsia"/>
+          <w:vertAlign w:val="subscript"/>
+        </w:rPr>
+      </w:pPr>
     </w:p>
     <w:p>
       <w:pPr>

</xml_diff>